<commit_message>
Update docs for lab4 & lab5 VP
</commit_message>
<xml_diff>
--- a/Visual Programming/Lab4/ИП-814 Краснов Илья Лаб 4 ВП.docx
+++ b/Visual Programming/Lab4/ИП-814 Краснов Илья Лаб 4 ВП.docx
@@ -383,8 +383,6 @@
               </w:rPr>
               <w:tab/>
             </w:r>
-            <w:bookmarkStart w:id="0" w:name="_GoBack"/>
-            <w:bookmarkEnd w:id="0"/>
             <w:r>
               <w:rPr>
                 <w:noProof/>
@@ -803,7 +801,7 @@
         </w:rPr>
         <w:br w:type="page"/>
       </w:r>
-      <w:bookmarkStart w:id="1" w:name="_Toc56359411"/>
+      <w:bookmarkStart w:id="0" w:name="_Toc56359411"/>
       <w:r>
         <w:rPr>
           <w:rFonts w:ascii="Times New Roman" w:hAnsi="Times New Roman" w:cs="Times New Roman"/>
@@ -814,7 +812,7 @@
         <w:lastRenderedPageBreak/>
         <w:t>Постановка задачи</w:t>
       </w:r>
-      <w:bookmarkEnd w:id="1"/>
+      <w:bookmarkEnd w:id="0"/>
     </w:p>
     <w:p/>
     <w:p/>
@@ -987,7 +985,7 @@
           <w:sz w:val="40"/>
         </w:rPr>
       </w:pPr>
-      <w:bookmarkStart w:id="2" w:name="_Toc56359412"/>
+      <w:bookmarkStart w:id="1" w:name="_Toc56359412"/>
       <w:r>
         <w:rPr>
           <w:rFonts w:ascii="Times New Roman" w:hAnsi="Times New Roman" w:cs="Times New Roman"/>
@@ -998,7 +996,7 @@
         <w:lastRenderedPageBreak/>
         <w:t>CWT-анализ приложения</w:t>
       </w:r>
-      <w:bookmarkEnd w:id="2"/>
+      <w:bookmarkEnd w:id="1"/>
     </w:p>
     <w:p/>
     <w:p/>
@@ -1318,7 +1316,7 @@
           <w:lang w:eastAsia="ru-RU"/>
         </w:rPr>
       </w:pPr>
-      <w:bookmarkStart w:id="3" w:name="_Toc56359413"/>
+      <w:bookmarkStart w:id="2" w:name="_Toc56359413"/>
       <w:r>
         <w:rPr>
           <w:rFonts w:ascii="Times New Roman" w:eastAsia="Times New Roman" w:hAnsi="Times New Roman" w:cs="Times New Roman"/>
@@ -1329,7 +1327,7 @@
         </w:rPr>
         <w:t>Запуск приложения</w:t>
       </w:r>
-      <w:bookmarkEnd w:id="3"/>
+      <w:bookmarkEnd w:id="2"/>
     </w:p>
     <w:p>
       <w:pPr>
@@ -1374,7 +1372,7 @@
           <w:lang w:eastAsia="ru-RU"/>
         </w:rPr>
       </w:pPr>
-      <w:bookmarkStart w:id="4" w:name="_Toc56359414"/>
+      <w:bookmarkStart w:id="3" w:name="_Toc56359414"/>
       <w:r>
         <w:rPr>
           <w:rFonts w:ascii="Times New Roman" w:hAnsi="Times New Roman" w:cs="Times New Roman"/>
@@ -1384,7 +1382,7 @@
         </w:rPr>
         <w:t>Создание нового файла с рецептом</w:t>
       </w:r>
-      <w:bookmarkEnd w:id="4"/>
+      <w:bookmarkEnd w:id="3"/>
     </w:p>
     <w:p>
       <w:pPr>
@@ -1865,7 +1863,7 @@
           <w:szCs w:val="36"/>
         </w:rPr>
       </w:pPr>
-      <w:bookmarkStart w:id="5" w:name="_Toc56359415"/>
+      <w:bookmarkStart w:id="4" w:name="_Toc56359415"/>
       <w:r>
         <w:rPr>
           <w:rFonts w:ascii="Times New Roman" w:hAnsi="Times New Roman" w:cs="Times New Roman"/>
@@ -1876,7 +1874,7 @@
         <w:lastRenderedPageBreak/>
         <w:t>Написание рецепта</w:t>
       </w:r>
-      <w:bookmarkEnd w:id="5"/>
+      <w:bookmarkEnd w:id="4"/>
     </w:p>
     <w:p/>
     <w:p>
@@ -2308,6 +2306,22 @@
         </w:rPr>
         <w:t xml:space="preserve"> то место, где он был до выхода из этого окна, тогда пользователь сможет отслеживать изменения в одном окне и быстро возвращаться к набору текста.</w:t>
       </w:r>
+      <w:r>
+        <w:rPr>
+          <w:rFonts w:ascii="Times New Roman" w:hAnsi="Times New Roman" w:cs="Times New Roman"/>
+          <w:sz w:val="28"/>
+        </w:rPr>
+        <w:t xml:space="preserve"> </w:t>
+      </w:r>
+      <w:r>
+        <w:rPr>
+          <w:rFonts w:ascii="Times New Roman" w:hAnsi="Times New Roman" w:cs="Times New Roman"/>
+          <w:sz w:val="28"/>
+        </w:rPr>
+        <w:t>Также стоит добавить комбинации клавиш для более быстрого перехода между окнами просмотра и редактирования.</w:t>
+      </w:r>
+      <w:bookmarkStart w:id="5" w:name="_GoBack"/>
+      <w:bookmarkEnd w:id="5"/>
     </w:p>
     <w:p>
       <w:pPr>
@@ -3014,7 +3028,7 @@
           <w:rPr>
             <w:noProof/>
           </w:rPr>
-          <w:t>9</w:t>
+          <w:t>10</w:t>
         </w:r>
         <w:r>
           <w:fldChar w:fldCharType="end"/>
@@ -4060,7 +4074,7 @@
 </file>
 
 <file path=customXml/itemProps1.xml><?xml version="1.0" encoding="utf-8"?>
-<ds:datastoreItem xmlns:ds="http://schemas.openxmlformats.org/officeDocument/2006/customXml" ds:itemID="{EFDB5F07-7B9D-4D76-84A6-C429E62C03F0}">
+<ds:datastoreItem xmlns:ds="http://schemas.openxmlformats.org/officeDocument/2006/customXml" ds:itemID="{85C20EC2-9405-4EEA-BD64-8E837012F113}">
   <ds:schemaRefs>
     <ds:schemaRef ds:uri="http://schemas.openxmlformats.org/officeDocument/2006/bibliography"/>
   </ds:schemaRefs>

</xml_diff>